<commit_message>
Most Updated Project Proposal
</commit_message>
<xml_diff>
--- a/Alexa/Team10-UwUltimateStardustCrusaders-ProjectProposal.docx
+++ b/Alexa/Team10-UwUltimateStardustCrusaders-ProjectProposal.docx
@@ -149,25 +149,62 @@
       <w:r>
         <w:rPr>
           <w:rFonts w:ascii="Times New Roman" w:hAnsi="Times New Roman" w:cs="Times New Roman"/>
-          <w:sz w:val="24"/>
-          <w:szCs w:val="24"/>
-        </w:rPr>
-        <w:t>&lt;Logo if any&gt;</w:t>
-      </w:r>
-    </w:p>
-    <w:p>
-      <w:pPr>
-        <w:jc w:val="center"/>
-        <w:rPr>
-          <w:rFonts w:ascii="Times New Roman" w:hAnsi="Times New Roman" w:cs="Times New Roman"/>
-          <w:sz w:val="24"/>
-          <w:szCs w:val="24"/>
-        </w:rPr>
-      </w:pPr>
-    </w:p>
-    <w:p>
-      <w:pPr>
-        <w:jc w:val="center"/>
+          <w:noProof/>
+          <w:sz w:val="24"/>
+          <w:szCs w:val="24"/>
+        </w:rPr>
+        <w:drawing>
+          <wp:inline distT="0" distB="0" distL="0" distR="0" wp14:anchorId="105DC358" wp14:editId="1828B993">
+            <wp:extent cx="3325090" cy="2224726"/>
+            <wp:effectExtent l="0" t="0" r="2540" b="0"/>
+            <wp:docPr id="1230374048" name="Picture 1" descr="A white text on a black background&#10;&#10;Description automatically generated"/>
+            <wp:cNvGraphicFramePr>
+              <a:graphicFrameLocks xmlns:a="http://schemas.openxmlformats.org/drawingml/2006/main" noChangeAspect="1"/>
+            </wp:cNvGraphicFramePr>
+            <a:graphic xmlns:a="http://schemas.openxmlformats.org/drawingml/2006/main">
+              <a:graphicData uri="http://schemas.openxmlformats.org/drawingml/2006/picture">
+                <pic:pic xmlns:pic="http://schemas.openxmlformats.org/drawingml/2006/picture">
+                  <pic:nvPicPr>
+                    <pic:cNvPr id="1230374048" name="Picture 1" descr="A white text on a black background&#10;&#10;Description automatically generated"/>
+                    <pic:cNvPicPr/>
+                  </pic:nvPicPr>
+                  <pic:blipFill rotWithShape="1">
+                    <a:blip r:embed="rId7">
+                      <a:extLst>
+                        <a:ext uri="{28A0092B-C50C-407E-A947-70E740481C1C}">
+                          <a14:useLocalDpi xmlns:a14="http://schemas.microsoft.com/office/drawing/2010/main" val="0"/>
+                        </a:ext>
+                      </a:extLst>
+                    </a:blip>
+                    <a:srcRect t="13384" b="19708"/>
+                    <a:stretch/>
+                  </pic:blipFill>
+                  <pic:spPr bwMode="auto">
+                    <a:xfrm>
+                      <a:off x="0" y="0"/>
+                      <a:ext cx="3380062" cy="2261506"/>
+                    </a:xfrm>
+                    <a:prstGeom prst="rect">
+                      <a:avLst/>
+                    </a:prstGeom>
+                    <a:ln>
+                      <a:noFill/>
+                    </a:ln>
+                    <a:extLst>
+                      <a:ext uri="{53640926-AAD7-44D8-BBD7-CCE9431645EC}">
+                        <a14:shadowObscured xmlns:a14="http://schemas.microsoft.com/office/drawing/2010/main"/>
+                      </a:ext>
+                    </a:extLst>
+                  </pic:spPr>
+                </pic:pic>
+              </a:graphicData>
+            </a:graphic>
+          </wp:inline>
+        </w:drawing>
+      </w:r>
+    </w:p>
+    <w:p>
+      <w:pPr>
         <w:rPr>
           <w:rFonts w:ascii="Times New Roman" w:hAnsi="Times New Roman" w:cs="Times New Roman"/>
           <w:sz w:val="24"/>
@@ -219,7 +256,7 @@
         </w:rPr>
         <w:tab/>
       </w:r>
-      <w:hyperlink r:id="rId7" w:history="1">
+      <w:hyperlink r:id="rId8" w:history="1">
         <w:r>
           <w:rPr>
             <w:color w:val="000000" w:themeColor="text1"/>
@@ -309,7 +346,7 @@
         </w:rPr>
         <w:tab/>
       </w:r>
-      <w:hyperlink r:id="rId8" w:history="1">
+      <w:hyperlink r:id="rId9" w:history="1">
         <w:r>
           <w:rPr>
             <w:color w:val="000000" w:themeColor="text1"/>
@@ -439,7 +476,7 @@
         </w:rPr>
         <w:tab/>
       </w:r>
-      <w:hyperlink r:id="rId9" w:history="1">
+      <w:hyperlink r:id="rId10" w:history="1">
         <w:r>
           <w:rPr>
             <w:color w:val="000000" w:themeColor="text1"/>
@@ -531,6 +568,14 @@
           <w:sz w:val="24"/>
           <w:szCs w:val="24"/>
         </w:rPr>
+        <w:tab/>
+      </w:r>
+      <w:r>
+        <w:rPr>
+          <w:rFonts w:ascii="Times New Roman" w:hAnsi="Times New Roman" w:cs="Times New Roman"/>
+          <w:sz w:val="24"/>
+          <w:szCs w:val="24"/>
+        </w:rPr>
         <w:t xml:space="preserve">Harley Davis, Dominic MacIsaac </w:t>
       </w:r>
     </w:p>
@@ -597,6 +642,14 @@
           <w:sz w:val="24"/>
           <w:szCs w:val="24"/>
         </w:rPr>
+        <w:tab/>
+      </w:r>
+      <w:r>
+        <w:rPr>
+          <w:rFonts w:ascii="Times New Roman" w:hAnsi="Times New Roman" w:cs="Times New Roman"/>
+          <w:sz w:val="24"/>
+          <w:szCs w:val="24"/>
+        </w:rPr>
         <w:t>04/14/2024</w:t>
       </w:r>
     </w:p>
@@ -616,77 +669,24 @@
         </w:rPr>
         <w:t xml:space="preserve">GitHub Repository:  </w:t>
       </w:r>
-      <w:r>
-        <w:rPr>
-          <w:rFonts w:ascii="Times New Roman" w:hAnsi="Times New Roman" w:cs="Times New Roman"/>
-          <w:sz w:val="24"/>
-          <w:szCs w:val="24"/>
-        </w:rPr>
-        <w:t>https://github.com/Sanmeet-EWU/github-teams-project-bid-uwultimate-stardust-crusaders/tree/main</w:t>
-      </w:r>
-    </w:p>
-    <w:p>
-      <w:pPr>
-        <w:rPr>
-          <w:rFonts w:ascii="Times New Roman" w:hAnsi="Times New Roman" w:cs="Times New Roman"/>
-          <w:sz w:val="24"/>
-          <w:szCs w:val="24"/>
-        </w:rPr>
-      </w:pPr>
-    </w:p>
-    <w:p>
-      <w:pPr>
-        <w:rPr>
-          <w:rFonts w:ascii="Times New Roman" w:hAnsi="Times New Roman" w:cs="Times New Roman"/>
-          <w:sz w:val="24"/>
-          <w:szCs w:val="24"/>
-        </w:rPr>
-      </w:pPr>
-    </w:p>
-    <w:p>
-      <w:pPr>
-        <w:rPr>
-          <w:rFonts w:ascii="Times New Roman" w:hAnsi="Times New Roman" w:cs="Times New Roman"/>
-          <w:sz w:val="24"/>
-          <w:szCs w:val="24"/>
-        </w:rPr>
-      </w:pPr>
-    </w:p>
-    <w:p>
-      <w:pPr>
-        <w:rPr>
-          <w:rFonts w:ascii="Times New Roman" w:hAnsi="Times New Roman" w:cs="Times New Roman"/>
-          <w:sz w:val="24"/>
-          <w:szCs w:val="24"/>
-        </w:rPr>
-      </w:pPr>
-    </w:p>
-    <w:p>
-      <w:pPr>
-        <w:rPr>
-          <w:rFonts w:ascii="Times New Roman" w:hAnsi="Times New Roman" w:cs="Times New Roman"/>
-          <w:sz w:val="24"/>
-          <w:szCs w:val="24"/>
-        </w:rPr>
-      </w:pPr>
-    </w:p>
-    <w:p>
-      <w:pPr>
-        <w:rPr>
-          <w:rFonts w:ascii="Times New Roman" w:hAnsi="Times New Roman" w:cs="Times New Roman"/>
-          <w:sz w:val="24"/>
-          <w:szCs w:val="24"/>
-        </w:rPr>
-      </w:pPr>
-    </w:p>
-    <w:p>
-      <w:pPr>
-        <w:rPr>
-          <w:rFonts w:ascii="Times New Roman" w:hAnsi="Times New Roman" w:cs="Times New Roman"/>
-          <w:b/>
-          <w:bCs/>
-          <w:sz w:val="28"/>
-          <w:szCs w:val="28"/>
+      <w:hyperlink r:id="rId11" w:history="1">
+        <w:r>
+          <w:rPr>
+            <w:rStyle w:val="Hyperlink"/>
+            <w:rFonts w:ascii="Times New Roman" w:hAnsi="Times New Roman" w:cs="Times New Roman"/>
+            <w:sz w:val="24"/>
+            <w:szCs w:val="24"/>
+          </w:rPr>
+          <w:t>https://github.com/Sanmeet-EWU/github-teams-project-bid-uwultimate-stardust-crusaders/tree/main</w:t>
+        </w:r>
+      </w:hyperlink>
+    </w:p>
+    <w:p>
+      <w:pPr>
+        <w:rPr>
+          <w:rFonts w:ascii="Times New Roman" w:hAnsi="Times New Roman" w:cs="Times New Roman"/>
+          <w:sz w:val="24"/>
+          <w:szCs w:val="24"/>
         </w:rPr>
       </w:pPr>
       <w:r>
@@ -974,7 +974,25 @@
         <w:rPr>
           <w:color w:val="000000" w:themeColor="text1"/>
         </w:rPr>
-        <w:t xml:space="preserve">The cybersecurity underserved group like small businesses, non-profits, or organizations with limited IT resources face difficulties in securing their systems due to many reasons. This could be lack of expertise, resource constraints, and lack of education and proper understanding of the intricacies of securing machines and networks. Many businesses also don’t prioritize the importance of doing this, and how devastating it can be when something goes wrong. </w:t>
+        <w:t xml:space="preserve">These </w:t>
+      </w:r>
+      <w:r>
+        <w:rPr>
+          <w:color w:val="000000" w:themeColor="text1"/>
+        </w:rPr>
+        <w:t xml:space="preserve">organizations with limited IT resources </w:t>
+      </w:r>
+      <w:r>
+        <w:rPr>
+          <w:color w:val="000000" w:themeColor="text1"/>
+        </w:rPr>
+        <w:t xml:space="preserve">and knowledge </w:t>
+      </w:r>
+      <w:r>
+        <w:rPr>
+          <w:color w:val="000000" w:themeColor="text1"/>
+        </w:rPr>
+        <w:t xml:space="preserve">face difficulties in securing their systems due to many reasons. This could be lack of expertise, resource constraints, and lack of education and proper understanding of the intricacies of securing machines and networks. Many businesses also don’t prioritize the importance of doing this, and how devastating it can be when something goes wrong. </w:t>
       </w:r>
     </w:p>
     <w:p>
@@ -990,13 +1008,19 @@
         <w:rPr>
           <w:color w:val="000000" w:themeColor="text1"/>
         </w:rPr>
-        <w:t xml:space="preserve">Our solution would benefits users in many ways and their businesses (and their piece of mind). Our tool would provide ease of use for developers and people with limited cybersecurity knowledge to use and understand vulnerabilities they can fix and be aware of. This would provide a cost-effective solution where businesses wouldn’t have to hire dedicated staff or outsource to expensive security firms. This saves time as well which in turns also saves money for businesses wanting to </w:t>
-      </w:r>
-      <w:r>
-        <w:rPr>
-          <w:color w:val="000000" w:themeColor="text1"/>
-        </w:rPr>
-        <w:t xml:space="preserve">obscure the details with network testing. Additionally, our efforts will better educate the users and lessen threats in the cyber world, hopefully reducing future attacks and creating awareness. Our solution would improve software quality and decrease costs, providing a useful tool and a benefit to these users. </w:t>
+        <w:t>Our solution would benefits users in many ways and their businesses (and their piece of mind). Our tool would provide ease of use for developers and people with limited cybersecurity knowledge to use and understand vulnerabilities they can fix and be aware of. This would provide a cost-effective solution where businesses wouldn’t have to hire dedicated staff or outsource to expensive security firms. This saves time as well which in turns also saves money for businesses wanting t</w:t>
+      </w:r>
+      <w:r>
+        <w:rPr>
+          <w:color w:val="000000" w:themeColor="text1"/>
+        </w:rPr>
+        <w:t>o test networks without the technical know how</w:t>
+      </w:r>
+      <w:r>
+        <w:rPr>
+          <w:color w:val="000000" w:themeColor="text1"/>
+        </w:rPr>
+        <w:t xml:space="preserve">. Additionally, our efforts will better educate the users and lessen threats in the cyber world, hopefully reducing future attacks and creating awareness. Our solution would improve software quality and decrease costs, providing a useful tool and a benefit to these users. </w:t>
       </w:r>
     </w:p>
     <w:p>
@@ -1396,42 +1420,51 @@
     </w:p>
     <w:p>
       <w:pPr>
-        <w:jc w:val="center"/>
-        <w:rPr>
-          <w:rFonts w:ascii="Times New Roman" w:hAnsi="Times New Roman" w:cs="Times New Roman"/>
-          <w:b/>
-          <w:bCs/>
-          <w:sz w:val="28"/>
-          <w:szCs w:val="28"/>
-        </w:rPr>
-      </w:pPr>
-    </w:p>
-    <w:p>
-      <w:pPr>
-        <w:pStyle w:val="NormalWeb"/>
-        <w:shd w:val="clear" w:color="auto" w:fill="FFFFFF"/>
-        <w:spacing w:before="180" w:beforeAutospacing="0" w:after="180" w:afterAutospacing="0"/>
-        <w:rPr>
-          <w:color w:val="000000" w:themeColor="text1"/>
-        </w:rPr>
-      </w:pPr>
-      <w:r>
-        <w:rPr>
-          <w:color w:val="000000" w:themeColor="text1"/>
+        <w:rPr>
+          <w:rFonts w:ascii="Times New Roman" w:hAnsi="Times New Roman" w:cs="Times New Roman"/>
+          <w:b/>
+          <w:bCs/>
+          <w:sz w:val="24"/>
+          <w:szCs w:val="24"/>
+        </w:rPr>
+      </w:pPr>
+    </w:p>
+    <w:p>
+      <w:pPr>
+        <w:rPr>
+          <w:rFonts w:ascii="Times New Roman" w:hAnsi="Times New Roman" w:cs="Times New Roman"/>
+          <w:b/>
+          <w:bCs/>
+          <w:sz w:val="24"/>
+          <w:szCs w:val="24"/>
+        </w:rPr>
+      </w:pPr>
+      <w:r>
+        <w:rPr>
+          <w:rFonts w:ascii="Times New Roman" w:hAnsi="Times New Roman" w:cs="Times New Roman"/>
+          <w:color w:val="000000" w:themeColor="text1"/>
+          <w:sz w:val="24"/>
+          <w:szCs w:val="24"/>
         </w:rPr>
         <w:t xml:space="preserve">[1] </w:t>
       </w:r>
-      <w:hyperlink r:id="rId10" w:history="1">
+      <w:hyperlink r:id="rId12" w:history="1">
         <w:r>
           <w:rPr>
             <w:rStyle w:val="Hyperlink"/>
+            <w:rFonts w:ascii="Times New Roman" w:eastAsia="Times New Roman" w:hAnsi="Times New Roman" w:cs="Times New Roman"/>
+            <w:sz w:val="24"/>
+            <w:szCs w:val="24"/>
           </w:rPr>
           <w:t>https://www.forbes.com/advisor/education/it-and-tech/cybersecurity-statistics/</w:t>
         </w:r>
       </w:hyperlink>
       <w:r>
         <w:rPr>
-          <w:color w:val="000000" w:themeColor="text1"/>
+          <w:rFonts w:ascii="Times New Roman" w:eastAsia="Times New Roman" w:hAnsi="Times New Roman" w:cs="Times New Roman"/>
+          <w:color w:val="000000" w:themeColor="text1"/>
+          <w:sz w:val="24"/>
+          <w:szCs w:val="24"/>
         </w:rPr>
         <w:t>​</w:t>
       </w:r>
@@ -1448,9 +1481,9 @@
       </w:pPr>
     </w:p>
     <w:sectPr>
-      <w:footerReference w:type="even" r:id="rId11"/>
-      <w:footerReference w:type="default" r:id="rId12"/>
-      <w:footerReference w:type="first" r:id="rId13"/>
+      <w:footerReference w:type="even" r:id="rId13"/>
+      <w:footerReference w:type="default" r:id="rId14"/>
+      <w:footerReference w:type="first" r:id="rId15"/>
       <w:pgSz w:w="12240" w:h="15840"/>
       <w:pgMar w:top="1440" w:right="1440" w:bottom="1440" w:left="1440" w:header="720" w:footer="720" w:gutter="0"/>
       <w:pgNumType w:start="1"/>

</xml_diff>

<commit_message>
most recent project proposal
</commit_message>
<xml_diff>
--- a/Alexa/Team10-UwUltimateStardustCrusaders-ProjectProposal.docx
+++ b/Alexa/Team10-UwUltimateStardustCrusaders-ProjectProposal.docx
@@ -519,23 +519,13 @@
         </w:rPr>
         <w:tab/>
       </w:r>
-      <w:proofErr w:type="spellStart"/>
-      <w:r>
-        <w:rPr>
-          <w:rFonts w:ascii="Times New Roman" w:hAnsi="Times New Roman" w:cs="Times New Roman"/>
-          <w:sz w:val="24"/>
-          <w:szCs w:val="24"/>
-        </w:rPr>
-        <w:t>Sanmeet</w:t>
-      </w:r>
-      <w:proofErr w:type="spellEnd"/>
-      <w:r>
-        <w:rPr>
-          <w:rFonts w:ascii="Times New Roman" w:hAnsi="Times New Roman" w:cs="Times New Roman"/>
-          <w:sz w:val="24"/>
-          <w:szCs w:val="24"/>
-        </w:rPr>
-        <w:t xml:space="preserve"> Kaur </w:t>
+      <w:r>
+        <w:rPr>
+          <w:rFonts w:ascii="Times New Roman" w:hAnsi="Times New Roman" w:cs="Times New Roman"/>
+          <w:sz w:val="24"/>
+          <w:szCs w:val="24"/>
+        </w:rPr>
+        <w:t xml:space="preserve">Sanmeet Kaur </w:t>
       </w:r>
     </w:p>
     <w:p>
@@ -650,7 +640,23 @@
           <w:sz w:val="24"/>
           <w:szCs w:val="24"/>
         </w:rPr>
-        <w:t>04/14/2024</w:t>
+        <w:t>04/1</w:t>
+      </w:r>
+      <w:r>
+        <w:rPr>
+          <w:rFonts w:ascii="Times New Roman" w:hAnsi="Times New Roman" w:cs="Times New Roman"/>
+          <w:sz w:val="24"/>
+          <w:szCs w:val="24"/>
+        </w:rPr>
+        <w:t>5</w:t>
+      </w:r>
+      <w:r>
+        <w:rPr>
+          <w:rFonts w:ascii="Times New Roman" w:hAnsi="Times New Roman" w:cs="Times New Roman"/>
+          <w:sz w:val="24"/>
+          <w:szCs w:val="24"/>
+        </w:rPr>
+        <w:t>/2024</w:t>
       </w:r>
     </w:p>
     <w:p>
@@ -1025,8 +1031,76 @@
     </w:p>
     <w:p>
       <w:pPr>
-        <w:rPr>
-          <w:rFonts w:ascii="Times New Roman" w:hAnsi="Times New Roman" w:cs="Times New Roman"/>
+        <w:pStyle w:val="NormalWeb"/>
+        <w:shd w:val="clear" w:color="auto" w:fill="FFFFFF"/>
+        <w:spacing w:before="180" w:beforeAutospacing="0" w:after="180" w:afterAutospacing="0"/>
+        <w:rPr>
+          <w:color w:val="000000" w:themeColor="text1"/>
+        </w:rPr>
+      </w:pPr>
+      <w:r>
+        <w:t> </w:t>
+      </w:r>
+      <w:r>
+        <w:rPr>
+          <w:noProof/>
+        </w:rPr>
+        <w:drawing>
+          <wp:inline distT="0" distB="0" distL="0" distR="0" wp14:anchorId="433D7669" wp14:editId="4CF69D27">
+            <wp:extent cx="5943600" cy="1513205"/>
+            <wp:effectExtent l="0" t="0" r="0" b="0"/>
+            <wp:docPr id="56650872" name="Picture 2" descr="A different types of software&#10;&#10;Description automatically generated"/>
+            <wp:cNvGraphicFramePr>
+              <a:graphicFrameLocks xmlns:a="http://schemas.openxmlformats.org/drawingml/2006/main" noChangeAspect="1"/>
+            </wp:cNvGraphicFramePr>
+            <a:graphic xmlns:a="http://schemas.openxmlformats.org/drawingml/2006/main">
+              <a:graphicData uri="http://schemas.openxmlformats.org/drawingml/2006/picture">
+                <pic:pic xmlns:pic="http://schemas.openxmlformats.org/drawingml/2006/picture">
+                  <pic:nvPicPr>
+                    <pic:cNvPr id="0" name="Picture 6" descr="A different types of software&#10;&#10;Description automatically generated"/>
+                    <pic:cNvPicPr>
+                      <a:picLocks noChangeAspect="1" noChangeArrowheads="1"/>
+                    </pic:cNvPicPr>
+                  </pic:nvPicPr>
+                  <pic:blipFill>
+                    <a:blip r:embed="rId12">
+                      <a:extLst>
+                        <a:ext uri="{28A0092B-C50C-407E-A947-70E740481C1C}">
+                          <a14:useLocalDpi xmlns:a14="http://schemas.microsoft.com/office/drawing/2010/main" val="0"/>
+                        </a:ext>
+                      </a:extLst>
+                    </a:blip>
+                    <a:srcRect/>
+                    <a:stretch>
+                      <a:fillRect/>
+                    </a:stretch>
+                  </pic:blipFill>
+                  <pic:spPr bwMode="auto">
+                    <a:xfrm>
+                      <a:off x="0" y="0"/>
+                      <a:ext cx="5943600" cy="1513205"/>
+                    </a:xfrm>
+                    <a:prstGeom prst="rect">
+                      <a:avLst/>
+                    </a:prstGeom>
+                    <a:noFill/>
+                    <a:ln>
+                      <a:noFill/>
+                    </a:ln>
+                  </pic:spPr>
+                </pic:pic>
+              </a:graphicData>
+            </a:graphic>
+          </wp:inline>
+        </w:drawing>
+      </w:r>
+    </w:p>
+    <w:p>
+      <w:pPr>
+        <w:pStyle w:val="NormalWeb"/>
+        <w:shd w:val="clear" w:color="auto" w:fill="FFFFFF"/>
+        <w:spacing w:before="180" w:beforeAutospacing="0" w:after="180" w:afterAutospacing="0"/>
+        <w:rPr>
           <w:b/>
           <w:bCs/>
           <w:sz w:val="28"/>
@@ -1036,35 +1110,431 @@
     </w:p>
     <w:p>
       <w:pPr>
-        <w:rPr>
-          <w:rFonts w:ascii="Times New Roman" w:hAnsi="Times New Roman" w:cs="Times New Roman"/>
+        <w:pStyle w:val="NormalWeb"/>
+        <w:shd w:val="clear" w:color="auto" w:fill="FFFFFF"/>
+        <w:spacing w:before="180" w:beforeAutospacing="0" w:after="180" w:afterAutospacing="0"/>
+        <w:rPr>
+          <w:color w:val="000000" w:themeColor="text1"/>
+        </w:rPr>
+      </w:pPr>
+      <w:r>
+        <w:rPr>
           <w:b/>
           <w:bCs/>
           <w:sz w:val="28"/>
           <w:szCs w:val="28"/>
         </w:rPr>
-      </w:pPr>
-    </w:p>
-    <w:p>
-      <w:pPr>
-        <w:rPr>
-          <w:rFonts w:ascii="Times New Roman" w:hAnsi="Times New Roman" w:cs="Times New Roman"/>
+        <w:t>Approach</w:t>
+      </w:r>
+    </w:p>
+    <w:p>
+      <w:pPr>
+        <w:pStyle w:val="NormalWeb"/>
+        <w:shd w:val="clear" w:color="auto" w:fill="FFFFFF"/>
+        <w:spacing w:before="180" w:beforeAutospacing="0" w:after="180" w:afterAutospacing="0"/>
+        <w:rPr>
+          <w:color w:val="000000" w:themeColor="text1"/>
+        </w:rPr>
+      </w:pPr>
+      <w:r>
+        <w:rPr>
+          <w:color w:val="000000" w:themeColor="text1"/>
+        </w:rPr>
+        <w:lastRenderedPageBreak/>
+        <w:t>Our solution is a software designed to simplify network and machine testing. It aims to make testing accessible to users with limited cybersecurity knowledge. While there are existing programs for dynamic testing, they often require a deep understanding of networking and vulnerabilities to use effectively.</w:t>
+      </w:r>
+    </w:p>
+    <w:p>
+      <w:pPr>
+        <w:pStyle w:val="NormalWeb"/>
+        <w:shd w:val="clear" w:color="auto" w:fill="FFFFFF"/>
+        <w:spacing w:before="180" w:beforeAutospacing="0" w:after="180" w:afterAutospacing="0"/>
+        <w:rPr>
+          <w:color w:val="000000" w:themeColor="text1"/>
+        </w:rPr>
+      </w:pPr>
+      <w:r>
+        <w:rPr>
+          <w:color w:val="000000" w:themeColor="text1"/>
+        </w:rPr>
+        <w:t>The core of our solution lies in a GUI (Graphical User Interface) designed to abstract the intricacies of network testing and computer security. This interface serves as the gateway for users to interact with the program seamlessly. By incorporating user-friendly elements such as dropdown menus and comprehensive prompts, we aim to make the testing process intuitive and accessible.</w:t>
+      </w:r>
+    </w:p>
+    <w:p>
+      <w:pPr>
+        <w:pStyle w:val="NormalWeb"/>
+        <w:shd w:val="clear" w:color="auto" w:fill="FFFFFF"/>
+        <w:spacing w:before="180" w:beforeAutospacing="0" w:after="180" w:afterAutospacing="0"/>
+        <w:rPr>
+          <w:color w:val="000000" w:themeColor="text1"/>
+        </w:rPr>
+      </w:pPr>
+      <w:r>
+        <w:rPr>
+          <w:color w:val="000000" w:themeColor="text1"/>
+        </w:rPr>
+        <w:t xml:space="preserve">The initial phase of the flow involves utilizing established frameworks like </w:t>
+      </w:r>
+      <w:proofErr w:type="spellStart"/>
+      <w:r>
+        <w:rPr>
+          <w:color w:val="000000" w:themeColor="text1"/>
+        </w:rPr>
+        <w:t>nmap</w:t>
+      </w:r>
+      <w:proofErr w:type="spellEnd"/>
+      <w:r>
+        <w:rPr>
+          <w:color w:val="000000" w:themeColor="text1"/>
+        </w:rPr>
+        <w:t xml:space="preserve"> to map out the network topology. This step is crucial in understanding the network structure and identifying potential entry points for attackers. The GUI facilitates this mapping process, providing visual representations of the network layout in a graph format for easier comprehension.</w:t>
+      </w:r>
+    </w:p>
+    <w:p>
+      <w:pPr>
+        <w:pStyle w:val="NormalWeb"/>
+        <w:shd w:val="clear" w:color="auto" w:fill="FFFFFF"/>
+        <w:spacing w:before="180" w:beforeAutospacing="0" w:after="180" w:afterAutospacing="0"/>
+        <w:rPr>
+          <w:color w:val="000000" w:themeColor="text1"/>
+        </w:rPr>
+      </w:pPr>
+      <w:r>
+        <w:rPr>
+          <w:color w:val="000000" w:themeColor="text1"/>
+        </w:rPr>
+        <w:t>Once the network topology is established, our solution delves into comprehensive network assessment. We will employ techniques to identify open ports and conduct fingerprinting to gather detailed information about these ports. Leveraging the NIST (National Institute of Standards and Technology) database, we will correlate port vulnerabilities and overlay heat maps on the network topology. This visualization aids in highlighting vulnerable areas and prioritizing security measures.</w:t>
+      </w:r>
+    </w:p>
+    <w:p>
+      <w:pPr>
+        <w:pStyle w:val="NormalWeb"/>
+        <w:shd w:val="clear" w:color="auto" w:fill="FFFFFF"/>
+        <w:spacing w:before="180" w:beforeAutospacing="0" w:after="180" w:afterAutospacing="0"/>
+        <w:rPr>
+          <w:color w:val="000000" w:themeColor="text1"/>
+        </w:rPr>
+      </w:pPr>
+      <w:r>
+        <w:rPr>
+          <w:color w:val="000000" w:themeColor="text1"/>
+        </w:rPr>
+        <w:t>Furthermore, our plan is to integrate the data with the MITRE framework to contextualize vulnerabilities and map them to potential stages in an attack. This analysis should provide actionable insights into the likelihood and severity of potential breaches, allowing organization and developers to harden their systems and proactively prevent cyber threats.</w:t>
+      </w:r>
+    </w:p>
+    <w:p>
+      <w:pPr>
+        <w:pStyle w:val="NormalWeb"/>
+        <w:shd w:val="clear" w:color="auto" w:fill="FFFFFF"/>
+        <w:spacing w:before="180" w:beforeAutospacing="0" w:after="180" w:afterAutospacing="0"/>
+        <w:rPr>
+          <w:color w:val="000000" w:themeColor="text1"/>
+        </w:rPr>
+      </w:pPr>
+      <w:r>
+        <w:rPr>
+          <w:color w:val="000000" w:themeColor="text1"/>
+        </w:rPr>
+        <w:t>Moving beyond assessment, our plan is to use exploitation frameworks such as Metasploit to actively test the system. We will use the previous reconnaissance methodologies to identify pre-defined vulnerabilities and match them based on a curated list. This last step will emphasize how vulnerable their system is.</w:t>
+      </w:r>
+    </w:p>
+    <w:p>
+      <w:pPr>
+        <w:pStyle w:val="NormalWeb"/>
+        <w:shd w:val="clear" w:color="auto" w:fill="FFFFFF"/>
+        <w:spacing w:before="180" w:beforeAutospacing="0" w:after="180" w:afterAutospacing="0"/>
+        <w:rPr>
+          <w:color w:val="000000" w:themeColor="text1"/>
+        </w:rPr>
+      </w:pPr>
+      <w:r>
+        <w:rPr>
+          <w:color w:val="000000" w:themeColor="text1"/>
+        </w:rPr>
+        <w:t>In addition, our plan is to include robust password cracking capabilities. We will offer interfaces for dictionary attacks and hybrid attacks, enabling organizations to test the strength of their passwords. By measuring the cracking speeds, we can provid</w:t>
+      </w:r>
+      <w:r>
+        <w:rPr>
+          <w:color w:val="000000" w:themeColor="text1"/>
+        </w:rPr>
+        <w:t xml:space="preserve">e </w:t>
+      </w:r>
+      <w:r>
+        <w:rPr>
+          <w:color w:val="000000" w:themeColor="text1"/>
+        </w:rPr>
+        <w:t>detailed reports. These reports will spotlight weaknesses caused by developers and users accessing their systems.</w:t>
+      </w:r>
+    </w:p>
+    <w:p>
+      <w:pPr>
+        <w:pStyle w:val="NormalWeb"/>
+        <w:shd w:val="clear" w:color="auto" w:fill="FFFFFF"/>
+        <w:spacing w:before="180" w:beforeAutospacing="0" w:after="180" w:afterAutospacing="0"/>
+        <w:rPr>
+          <w:color w:val="000000" w:themeColor="text1"/>
+        </w:rPr>
+      </w:pPr>
+      <w:r>
+        <w:rPr>
+          <w:color w:val="000000" w:themeColor="text1"/>
+        </w:rPr>
+        <w:t>Our solution simplifies network and machine testing, but it's important to acknowledge its limitations. Like other dynamic testing programs, ours requires time and expertise to execute effectively, affecting the speed of vulnerability exploitation. We face similar</w:t>
+      </w:r>
+      <w:r>
+        <w:rPr>
+          <w:rFonts w:ascii="Segoe UI" w:hAnsi="Segoe UI" w:cs="Segoe UI"/>
+          <w:color w:val="E6EDF3"/>
+        </w:rPr>
+        <w:t xml:space="preserve"> </w:t>
+      </w:r>
+      <w:r>
+        <w:rPr>
+          <w:color w:val="000000" w:themeColor="text1"/>
+        </w:rPr>
+        <w:t>challenges regarding speed and the range of vulnerabilities we can cover in a limited timeframe.</w:t>
+      </w:r>
+    </w:p>
+    <w:p>
+      <w:pPr>
+        <w:pStyle w:val="NormalWeb"/>
+        <w:shd w:val="clear" w:color="auto" w:fill="FFFFFF"/>
+        <w:spacing w:before="180" w:beforeAutospacing="0" w:after="180" w:afterAutospacing="0"/>
+        <w:rPr>
+          <w:color w:val="000000" w:themeColor="text1"/>
+        </w:rPr>
+      </w:pPr>
+      <w:r>
+        <w:rPr>
+          <w:color w:val="000000" w:themeColor="text1"/>
+        </w:rPr>
+        <w:t>The nature of our solution is that of a standalone program, designed to be run locally for efficient network access and testing. The software components encompass various virtual machines to create proof-of-concept topologies and possibly a database for storing critical information. While the database plays a supporting role, the primary focus remains on the functionality and features that enhance security assessment and testing capabilities.</w:t>
+      </w:r>
+    </w:p>
+    <w:p>
+      <w:pPr>
+        <w:pStyle w:val="NormalWeb"/>
+        <w:shd w:val="clear" w:color="auto" w:fill="FFFFFF"/>
+        <w:spacing w:before="180" w:beforeAutospacing="0" w:after="180" w:afterAutospacing="0"/>
+        <w:rPr>
+          <w:color w:val="000000" w:themeColor="text1"/>
+        </w:rPr>
+      </w:pPr>
+      <w:r>
+        <w:rPr>
+          <w:color w:val="000000" w:themeColor="text1"/>
+        </w:rPr>
+        <w:lastRenderedPageBreak/>
+        <w:t xml:space="preserve">On the hardware front, each team member requires a laptop equipped with an x86 chip to run virtual machines effectively. Alternatively, cloud-based virtual machines can be leveraged, with interaction facilitated through Command Line Interface (CLI) for seamless integration and testing. As </w:t>
+      </w:r>
+      <w:r>
+        <w:rPr>
+          <w:color w:val="000000" w:themeColor="text1"/>
+        </w:rPr>
+        <w:t>a lot</w:t>
+      </w:r>
+      <w:r>
+        <w:rPr>
+          <w:color w:val="000000" w:themeColor="text1"/>
+        </w:rPr>
+        <w:t xml:space="preserve"> of the software and vulnerable machines we will be testing are only able to be ran on an x86 chip.</w:t>
+      </w:r>
+    </w:p>
+    <w:p>
+      <w:pPr>
+        <w:pStyle w:val="NormalWeb"/>
+        <w:shd w:val="clear" w:color="auto" w:fill="FFFFFF"/>
+        <w:spacing w:before="180" w:beforeAutospacing="0" w:after="180" w:afterAutospacing="0"/>
+        <w:rPr>
+          <w:color w:val="000000" w:themeColor="text1"/>
+        </w:rPr>
+      </w:pPr>
+      <w:r>
+        <w:t> </w:t>
+      </w:r>
+      <w:r>
+        <w:rPr>
+          <w:noProof/>
+        </w:rPr>
+        <w:drawing>
+          <wp:inline distT="0" distB="0" distL="0" distR="0" wp14:anchorId="55B45467" wp14:editId="271968BC">
+            <wp:extent cx="5153660" cy="4285615"/>
+            <wp:effectExtent l="0" t="0" r="0" b="0"/>
+            <wp:docPr id="570891324" name="Picture 3" descr="A black background with white rectangles and text&#10;&#10;Description automatically generated"/>
+            <wp:cNvGraphicFramePr>
+              <a:graphicFrameLocks xmlns:a="http://schemas.openxmlformats.org/drawingml/2006/main" noChangeAspect="1"/>
+            </wp:cNvGraphicFramePr>
+            <a:graphic xmlns:a="http://schemas.openxmlformats.org/drawingml/2006/main">
+              <a:graphicData uri="http://schemas.openxmlformats.org/drawingml/2006/picture">
+                <pic:pic xmlns:pic="http://schemas.openxmlformats.org/drawingml/2006/picture">
+                  <pic:nvPicPr>
+                    <pic:cNvPr id="0" name="Picture 8" descr="A black background with white rectangles and text&#10;&#10;Description automatically generated"/>
+                    <pic:cNvPicPr>
+                      <a:picLocks noChangeAspect="1" noChangeArrowheads="1"/>
+                    </pic:cNvPicPr>
+                  </pic:nvPicPr>
+                  <pic:blipFill>
+                    <a:blip r:embed="rId13">
+                      <a:extLst>
+                        <a:ext uri="{28A0092B-C50C-407E-A947-70E740481C1C}">
+                          <a14:useLocalDpi xmlns:a14="http://schemas.microsoft.com/office/drawing/2010/main" val="0"/>
+                        </a:ext>
+                      </a:extLst>
+                    </a:blip>
+                    <a:srcRect/>
+                    <a:stretch>
+                      <a:fillRect/>
+                    </a:stretch>
+                  </pic:blipFill>
+                  <pic:spPr bwMode="auto">
+                    <a:xfrm>
+                      <a:off x="0" y="0"/>
+                      <a:ext cx="5153660" cy="4285615"/>
+                    </a:xfrm>
+                    <a:prstGeom prst="rect">
+                      <a:avLst/>
+                    </a:prstGeom>
+                    <a:noFill/>
+                    <a:ln>
+                      <a:noFill/>
+                    </a:ln>
+                  </pic:spPr>
+                </pic:pic>
+              </a:graphicData>
+            </a:graphic>
+          </wp:inline>
+        </w:drawing>
+      </w:r>
+    </w:p>
+    <w:p>
+      <w:pPr>
+        <w:pStyle w:val="NormalWeb"/>
+        <w:shd w:val="clear" w:color="auto" w:fill="FFFFFF"/>
+        <w:spacing w:before="180" w:beforeAutospacing="0" w:after="180" w:afterAutospacing="0"/>
+        <w:rPr>
           <w:b/>
           <w:bCs/>
           <w:sz w:val="28"/>
           <w:szCs w:val="28"/>
         </w:rPr>
       </w:pPr>
-    </w:p>
-    <w:p>
-      <w:pPr>
-        <w:rPr>
-          <w:rFonts w:ascii="Times New Roman" w:hAnsi="Times New Roman" w:cs="Times New Roman"/>
+      <w:r>
+        <w:rPr>
           <w:b/>
           <w:bCs/>
           <w:sz w:val="28"/>
           <w:szCs w:val="28"/>
         </w:rPr>
+        <w:t xml:space="preserve">Challenges and Risks </w:t>
+      </w:r>
+    </w:p>
+    <w:p>
+      <w:pPr>
+        <w:pStyle w:val="NormalWeb"/>
+        <w:shd w:val="clear" w:color="auto" w:fill="FFFFFF"/>
+        <w:spacing w:before="180" w:beforeAutospacing="0" w:after="180" w:afterAutospacing="0"/>
+        <w:rPr>
+          <w:color w:val="000000" w:themeColor="text1"/>
+        </w:rPr>
+      </w:pPr>
+      <w:r>
+        <w:rPr>
+          <w:color w:val="000000" w:themeColor="text1"/>
+        </w:rPr>
+        <w:t xml:space="preserve">Communication is likely to be the biggest obstacle this group will face </w:t>
+      </w:r>
+      <w:proofErr w:type="gramStart"/>
+      <w:r>
+        <w:rPr>
+          <w:color w:val="000000" w:themeColor="text1"/>
+        </w:rPr>
+        <w:t>in regard to</w:t>
+      </w:r>
+      <w:proofErr w:type="gramEnd"/>
+      <w:r>
+        <w:rPr>
+          <w:color w:val="000000" w:themeColor="text1"/>
+        </w:rPr>
+        <w:t xml:space="preserve"> finishing this project in a timely manner. Each member of this team has their own individual sets of limitations and challenges due to school. As students, we have our own classes to attend, homework to do, work to attend, and lives to live. We also have our own individual strengths and specialties which could potentially lead to differing opinions. Additionally, our work ethics likely vary, which could lead to misunderstanding and frustration. This will potentially lead to issues if we fail to get ahead of this before any serious amount of technical work starts.</w:t>
+      </w:r>
+    </w:p>
+    <w:p>
+      <w:pPr>
+        <w:pStyle w:val="NormalWeb"/>
+        <w:shd w:val="clear" w:color="auto" w:fill="FFFFFF"/>
+        <w:spacing w:before="180" w:beforeAutospacing="0" w:after="180" w:afterAutospacing="0"/>
+        <w:rPr>
+          <w:color w:val="000000" w:themeColor="text1"/>
+        </w:rPr>
+      </w:pPr>
+      <w:r>
+        <w:rPr>
+          <w:color w:val="000000" w:themeColor="text1"/>
+        </w:rPr>
+        <w:t xml:space="preserve">To combat these issues, communication will be key. Communication should occur on a few different levels. Our team should commit itself to having team meetings at regular intervals. These meetings will allow us to check in with each other and get a macro view of the individual work we have been putting in and how it relates to the </w:t>
+      </w:r>
+      <w:proofErr w:type="gramStart"/>
+      <w:r>
+        <w:rPr>
+          <w:color w:val="000000" w:themeColor="text1"/>
+        </w:rPr>
+        <w:t>project as a whole</w:t>
+      </w:r>
+      <w:proofErr w:type="gramEnd"/>
+      <w:r>
+        <w:rPr>
+          <w:color w:val="000000" w:themeColor="text1"/>
+        </w:rPr>
+        <w:t xml:space="preserve">. This will allow members to be aware of the location and pace of other members. Meeting notes should be taken </w:t>
+      </w:r>
+      <w:r>
+        <w:rPr>
+          <w:color w:val="000000" w:themeColor="text1"/>
+        </w:rPr>
+        <w:lastRenderedPageBreak/>
+        <w:t>and published so that they can be referenced by all users. Information of note for these notes might include lists of responsibilities, roles, timelines, and due dates.</w:t>
+      </w:r>
+    </w:p>
+    <w:p>
+      <w:pPr>
+        <w:pStyle w:val="NormalWeb"/>
+        <w:shd w:val="clear" w:color="auto" w:fill="FFFFFF"/>
+        <w:spacing w:before="180" w:beforeAutospacing="0" w:after="180" w:afterAutospacing="0"/>
+        <w:rPr>
+          <w:color w:val="000000" w:themeColor="text1"/>
+        </w:rPr>
+      </w:pPr>
+      <w:r>
+        <w:rPr>
+          <w:color w:val="000000" w:themeColor="text1"/>
+        </w:rPr>
+        <w:t>We should strive to make a space where group members can go to get a current snapshot of the project. This might look like a Kanban, Trello, or Miro board. This centralized space might include easy to digest representations of workloads, diagrams, notes, and ideas. This space should also include a space for any meeting notes that are taken.</w:t>
+      </w:r>
+    </w:p>
+    <w:p>
+      <w:pPr>
+        <w:pStyle w:val="NormalWeb"/>
+        <w:shd w:val="clear" w:color="auto" w:fill="FFFFFF"/>
+        <w:spacing w:before="180" w:beforeAutospacing="0" w:after="180" w:afterAutospacing="0"/>
+        <w:rPr>
+          <w:color w:val="000000" w:themeColor="text1"/>
+        </w:rPr>
+      </w:pPr>
+      <w:r>
+        <w:rPr>
+          <w:color w:val="000000" w:themeColor="text1"/>
+        </w:rPr>
+        <w:t>Individual group members should strive to be transparent about their progress and needs. This project is designed to challenge our abilities to work together, and our group should make it a goal to attend to the needs of the other group members. This is more easily done if we are open and transparent about any difficulties we face.</w:t>
+      </w:r>
+    </w:p>
+    <w:p>
+      <w:pPr>
+        <w:pStyle w:val="NormalWeb"/>
+        <w:shd w:val="clear" w:color="auto" w:fill="FFFFFF"/>
+        <w:spacing w:before="180" w:beforeAutospacing="0" w:after="180" w:afterAutospacing="0"/>
+        <w:rPr>
+          <w:color w:val="000000" w:themeColor="text1"/>
+        </w:rPr>
       </w:pPr>
     </w:p>
     <w:p>
@@ -1110,7 +1580,9 @@
           <w:szCs w:val="28"/>
         </w:rPr>
       </w:pPr>
-      <w:r>
+    </w:p>
+    <w:p>
+      <w:pPr>
         <w:rPr>
           <w:rFonts w:ascii="Times New Roman" w:hAnsi="Times New Roman" w:cs="Times New Roman"/>
           <w:b/>
@@ -1118,9 +1590,7 @@
           <w:sz w:val="28"/>
           <w:szCs w:val="28"/>
         </w:rPr>
-        <w:lastRenderedPageBreak/>
-        <w:t>Approach</w:t>
-      </w:r>
+      </w:pPr>
     </w:p>
     <w:p>
       <w:pPr>
@@ -1242,7 +1712,9 @@
           <w:szCs w:val="28"/>
         </w:rPr>
       </w:pPr>
-      <w:r>
+    </w:p>
+    <w:p>
+      <w:pPr>
         <w:rPr>
           <w:rFonts w:ascii="Times New Roman" w:hAnsi="Times New Roman" w:cs="Times New Roman"/>
           <w:b/>
@@ -1250,8 +1722,7 @@
           <w:sz w:val="28"/>
           <w:szCs w:val="28"/>
         </w:rPr>
-        <w:t xml:space="preserve">Challenges and Risks </w:t>
-      </w:r>
+      </w:pPr>
     </w:p>
     <w:p>
       <w:pPr>
@@ -1274,9 +1745,7 @@
           <w:szCs w:val="28"/>
         </w:rPr>
       </w:pPr>
-    </w:p>
-    <w:p>
-      <w:pPr>
+      <w:r>
         <w:rPr>
           <w:rFonts w:ascii="Times New Roman" w:hAnsi="Times New Roman" w:cs="Times New Roman"/>
           <w:b/>
@@ -1284,7 +1753,9 @@
           <w:sz w:val="28"/>
           <w:szCs w:val="28"/>
         </w:rPr>
-      </w:pPr>
+        <w:lastRenderedPageBreak/>
+        <w:t>REFERENCES</w:t>
+      </w:r>
     </w:p>
     <w:p>
       <w:pPr>
@@ -1292,149 +1763,16 @@
           <w:rFonts w:ascii="Times New Roman" w:hAnsi="Times New Roman" w:cs="Times New Roman"/>
           <w:b/>
           <w:bCs/>
-          <w:sz w:val="28"/>
-          <w:szCs w:val="28"/>
-        </w:rPr>
-      </w:pPr>
-    </w:p>
-    <w:p>
-      <w:pPr>
-        <w:rPr>
-          <w:rFonts w:ascii="Times New Roman" w:hAnsi="Times New Roman" w:cs="Times New Roman"/>
-          <w:b/>
-          <w:bCs/>
-          <w:sz w:val="28"/>
-          <w:szCs w:val="28"/>
-        </w:rPr>
-      </w:pPr>
-    </w:p>
-    <w:p>
-      <w:pPr>
-        <w:rPr>
-          <w:rFonts w:ascii="Times New Roman" w:hAnsi="Times New Roman" w:cs="Times New Roman"/>
-          <w:b/>
-          <w:bCs/>
-          <w:sz w:val="28"/>
-          <w:szCs w:val="28"/>
-        </w:rPr>
-      </w:pPr>
-    </w:p>
-    <w:p>
-      <w:pPr>
-        <w:rPr>
-          <w:rFonts w:ascii="Times New Roman" w:hAnsi="Times New Roman" w:cs="Times New Roman"/>
-          <w:b/>
-          <w:bCs/>
-          <w:sz w:val="28"/>
-          <w:szCs w:val="28"/>
-        </w:rPr>
-      </w:pPr>
-    </w:p>
-    <w:p>
-      <w:pPr>
-        <w:rPr>
-          <w:rFonts w:ascii="Times New Roman" w:hAnsi="Times New Roman" w:cs="Times New Roman"/>
-          <w:b/>
-          <w:bCs/>
-          <w:sz w:val="28"/>
-          <w:szCs w:val="28"/>
-        </w:rPr>
-      </w:pPr>
-    </w:p>
-    <w:p>
-      <w:pPr>
-        <w:rPr>
-          <w:rFonts w:ascii="Times New Roman" w:hAnsi="Times New Roman" w:cs="Times New Roman"/>
-          <w:b/>
-          <w:bCs/>
-          <w:sz w:val="28"/>
-          <w:szCs w:val="28"/>
-        </w:rPr>
-      </w:pPr>
-    </w:p>
-    <w:p>
-      <w:pPr>
-        <w:rPr>
-          <w:rFonts w:ascii="Times New Roman" w:hAnsi="Times New Roman" w:cs="Times New Roman"/>
-          <w:b/>
-          <w:bCs/>
-          <w:sz w:val="28"/>
-          <w:szCs w:val="28"/>
-        </w:rPr>
-      </w:pPr>
-    </w:p>
-    <w:p>
-      <w:pPr>
-        <w:rPr>
-          <w:rFonts w:ascii="Times New Roman" w:hAnsi="Times New Roman" w:cs="Times New Roman"/>
-          <w:b/>
-          <w:bCs/>
-          <w:sz w:val="28"/>
-          <w:szCs w:val="28"/>
-        </w:rPr>
-      </w:pPr>
-    </w:p>
-    <w:p>
-      <w:pPr>
-        <w:rPr>
-          <w:rFonts w:ascii="Times New Roman" w:hAnsi="Times New Roman" w:cs="Times New Roman"/>
-          <w:b/>
-          <w:bCs/>
-          <w:sz w:val="28"/>
-          <w:szCs w:val="28"/>
-        </w:rPr>
-      </w:pPr>
-    </w:p>
-    <w:p>
-      <w:pPr>
-        <w:rPr>
-          <w:rFonts w:ascii="Times New Roman" w:hAnsi="Times New Roman" w:cs="Times New Roman"/>
-          <w:b/>
-          <w:bCs/>
-          <w:sz w:val="28"/>
-          <w:szCs w:val="28"/>
-        </w:rPr>
-      </w:pPr>
-    </w:p>
-    <w:p>
-      <w:pPr>
-        <w:rPr>
-          <w:rFonts w:ascii="Times New Roman" w:hAnsi="Times New Roman" w:cs="Times New Roman"/>
-          <w:b/>
-          <w:bCs/>
-          <w:sz w:val="28"/>
-          <w:szCs w:val="28"/>
-        </w:rPr>
-      </w:pPr>
-      <w:r>
-        <w:rPr>
-          <w:rFonts w:ascii="Times New Roman" w:hAnsi="Times New Roman" w:cs="Times New Roman"/>
-          <w:b/>
-          <w:bCs/>
-          <w:sz w:val="28"/>
-          <w:szCs w:val="28"/>
-        </w:rPr>
-        <w:lastRenderedPageBreak/>
-        <w:t>REFERENCES</w:t>
-      </w:r>
-    </w:p>
-    <w:p>
-      <w:pPr>
-        <w:rPr>
-          <w:rFonts w:ascii="Times New Roman" w:hAnsi="Times New Roman" w:cs="Times New Roman"/>
-          <w:b/>
-          <w:bCs/>
-          <w:sz w:val="24"/>
-          <w:szCs w:val="24"/>
-        </w:rPr>
-      </w:pPr>
-    </w:p>
-    <w:p>
-      <w:pPr>
-        <w:rPr>
-          <w:rFonts w:ascii="Times New Roman" w:hAnsi="Times New Roman" w:cs="Times New Roman"/>
-          <w:b/>
-          <w:bCs/>
+          <w:sz w:val="24"/>
+          <w:szCs w:val="24"/>
+        </w:rPr>
+      </w:pPr>
+    </w:p>
+    <w:p>
+      <w:pPr>
+        <w:rPr>
+          <w:rFonts w:ascii="Times New Roman" w:eastAsia="Times New Roman" w:hAnsi="Times New Roman" w:cs="Times New Roman"/>
+          <w:color w:val="000000" w:themeColor="text1"/>
           <w:sz w:val="24"/>
           <w:szCs w:val="24"/>
         </w:rPr>
@@ -1448,7 +1786,7 @@
         </w:rPr>
         <w:t xml:space="preserve">[1] </w:t>
       </w:r>
-      <w:hyperlink r:id="rId12" w:history="1">
+      <w:hyperlink r:id="rId14" w:history="1">
         <w:r>
           <w:rPr>
             <w:rStyle w:val="Hyperlink"/>
@@ -1472,6 +1810,127 @@
     <w:p>
       <w:pPr>
         <w:rPr>
+          <w:rFonts w:ascii="Times New Roman" w:eastAsia="Times New Roman" w:hAnsi="Times New Roman" w:cs="Times New Roman"/>
+          <w:color w:val="000000" w:themeColor="text1"/>
+          <w:sz w:val="24"/>
+          <w:szCs w:val="24"/>
+        </w:rPr>
+      </w:pPr>
+    </w:p>
+    <w:p>
+      <w:pPr>
+        <w:rPr>
+          <w:rFonts w:ascii="Times New Roman" w:eastAsia="Times New Roman" w:hAnsi="Times New Roman" w:cs="Times New Roman"/>
+          <w:color w:val="000000" w:themeColor="text1"/>
+          <w:sz w:val="24"/>
+          <w:szCs w:val="24"/>
+        </w:rPr>
+      </w:pPr>
+    </w:p>
+    <w:p>
+      <w:pPr>
+        <w:rPr>
+          <w:rFonts w:ascii="Times New Roman" w:eastAsia="Times New Roman" w:hAnsi="Times New Roman" w:cs="Times New Roman"/>
+          <w:color w:val="000000" w:themeColor="text1"/>
+          <w:sz w:val="24"/>
+          <w:szCs w:val="24"/>
+        </w:rPr>
+      </w:pPr>
+    </w:p>
+    <w:p>
+      <w:pPr>
+        <w:rPr>
+          <w:rFonts w:ascii="Times New Roman" w:eastAsia="Times New Roman" w:hAnsi="Times New Roman" w:cs="Times New Roman"/>
+          <w:b/>
+          <w:bCs/>
+          <w:color w:val="000000" w:themeColor="text1"/>
+          <w:sz w:val="28"/>
+          <w:szCs w:val="28"/>
+        </w:rPr>
+      </w:pPr>
+      <w:r>
+        <w:rPr>
+          <w:rFonts w:ascii="Times New Roman" w:eastAsia="Times New Roman" w:hAnsi="Times New Roman" w:cs="Times New Roman"/>
+          <w:b/>
+          <w:bCs/>
+          <w:color w:val="000000" w:themeColor="text1"/>
+          <w:sz w:val="28"/>
+          <w:szCs w:val="28"/>
+        </w:rPr>
+        <w:t>Glossary</w:t>
+      </w:r>
+    </w:p>
+    <w:p>
+      <w:pPr>
+        <w:rPr>
+          <w:rFonts w:ascii="Times New Roman" w:eastAsia="Times New Roman" w:hAnsi="Times New Roman" w:cs="Times New Roman"/>
+          <w:color w:val="000000" w:themeColor="text1"/>
+          <w:sz w:val="24"/>
+          <w:szCs w:val="24"/>
+        </w:rPr>
+      </w:pPr>
+    </w:p>
+    <w:p>
+      <w:pPr>
+        <w:rPr>
+          <w:rFonts w:ascii="Times New Roman" w:eastAsia="Times New Roman" w:hAnsi="Times New Roman" w:cs="Times New Roman"/>
+          <w:color w:val="000000" w:themeColor="text1"/>
+          <w:sz w:val="24"/>
+          <w:szCs w:val="24"/>
+        </w:rPr>
+      </w:pPr>
+      <w:r>
+        <w:rPr>
+          <w:rFonts w:ascii="Times New Roman" w:eastAsia="Times New Roman" w:hAnsi="Times New Roman" w:cs="Times New Roman"/>
+          <w:color w:val="000000" w:themeColor="text1"/>
+          <w:sz w:val="24"/>
+          <w:szCs w:val="24"/>
+        </w:rPr>
+        <w:t>IT</w:t>
+      </w:r>
+    </w:p>
+    <w:p>
+      <w:pPr>
+        <w:rPr>
+          <w:rFonts w:ascii="Times New Roman" w:eastAsia="Times New Roman" w:hAnsi="Times New Roman" w:cs="Times New Roman"/>
+          <w:color w:val="000000" w:themeColor="text1"/>
+          <w:sz w:val="24"/>
+          <w:szCs w:val="24"/>
+        </w:rPr>
+      </w:pPr>
+      <w:r>
+        <w:rPr>
+          <w:rFonts w:ascii="Times New Roman" w:eastAsia="Times New Roman" w:hAnsi="Times New Roman" w:cs="Times New Roman"/>
+          <w:color w:val="000000" w:themeColor="text1"/>
+          <w:sz w:val="24"/>
+          <w:szCs w:val="24"/>
+        </w:rPr>
+        <w:t>MITRE</w:t>
+      </w:r>
+    </w:p>
+    <w:p>
+      <w:pPr>
+        <w:rPr>
+          <w:rFonts w:ascii="Times New Roman" w:hAnsi="Times New Roman" w:cs="Times New Roman"/>
+          <w:b/>
+          <w:bCs/>
+          <w:sz w:val="24"/>
+          <w:szCs w:val="24"/>
+        </w:rPr>
+      </w:pPr>
+      <w:r>
+        <w:rPr>
+          <w:rFonts w:ascii="Times New Roman" w:eastAsia="Times New Roman" w:hAnsi="Times New Roman" w:cs="Times New Roman"/>
+          <w:color w:val="000000" w:themeColor="text1"/>
+          <w:sz w:val="24"/>
+          <w:szCs w:val="24"/>
+        </w:rPr>
+        <w:t>NIST</w:t>
+      </w:r>
+    </w:p>
+    <w:p>
+      <w:pPr>
+        <w:rPr>
           <w:rFonts w:ascii="Times New Roman" w:hAnsi="Times New Roman" w:cs="Times New Roman"/>
           <w:b/>
           <w:bCs/>
@@ -1481,9 +1940,9 @@
       </w:pPr>
     </w:p>
     <w:sectPr>
-      <w:footerReference w:type="even" r:id="rId13"/>
-      <w:footerReference w:type="default" r:id="rId14"/>
-      <w:footerReference w:type="first" r:id="rId15"/>
+      <w:footerReference w:type="even" r:id="rId15"/>
+      <w:footerReference w:type="default" r:id="rId16"/>
+      <w:footerReference w:type="first" r:id="rId17"/>
       <w:pgSz w:w="12240" w:h="15840"/>
       <w:pgMar w:top="1440" w:right="1440" w:bottom="1440" w:left="1440" w:header="720" w:footer="720" w:gutter="0"/>
       <w:pgNumType w:start="1"/>
@@ -2503,7 +2962,6 @@
     <w:name w:val="Normal (Web)"/>
     <w:basedOn w:val="Normal"/>
     <w:uiPriority w:val="99"/>
-    <w:semiHidden/>
     <w:unhideWhenUsed/>
     <w:rsid w:val="00C06F1F"/>
     <w:pPr>

</xml_diff>